<commit_message>
Educational materials for functions and reduce of register usage added
</commit_message>
<xml_diff>
--- a/drafts/Civil RTOS and assembly languages for their programming.docx
+++ b/drafts/Civil RTOS and assembly languages for their programming.docx
@@ -273,29 +273,7 @@
           <w:szCs w:val="20"/>
           <w:lang w:eastAsia="bg-BG"/>
         </w:rPr>
-        <w:t xml:space="preserve">for civil or military aviation – for optical devices and weapon controls management. There are several types of instruction-set architectures. x86, RISC, CISC and RISC-V instruction-set architectures are the most known. There are different free assembly languages for different devices. For x86 based devices Netwide assembler or Yarn assembler can be used. For devices based on RISC based devices there are GNU assembler </w:t>
-      </w:r>
-      <w:r>
-        <w:rPr>
-          <w:rFonts w:eastAsia="Times New Roman" w:cs="Times New Roman"/>
-          <w:b w:val="false"/>
-          <w:bCs w:val="false"/>
-          <w:sz w:val="20"/>
-          <w:szCs w:val="20"/>
-          <w:lang w:eastAsia="bg-BG"/>
-        </w:rPr>
-        <w:t>[6]</w:t>
-      </w:r>
-      <w:r>
-        <w:rPr>
-          <w:rFonts w:eastAsia="Times New Roman" w:cs="Times New Roman"/>
-          <w:b w:val="false"/>
-          <w:bCs w:val="false"/>
-          <w:sz w:val="20"/>
-          <w:szCs w:val="20"/>
-          <w:lang w:eastAsia="bg-BG"/>
-        </w:rPr>
-        <w:t xml:space="preserve">, AVR assembler. For RISC-V based devices can be used RISC-V assembler. </w:t>
+        <w:t xml:space="preserve">for civil or military aviation – for optical devices and weapon controls management. There are several types of instruction-set architectures. x86, RISC, CISC and RISC-V instruction-set architectures are the most known. There are different free assembly languages for different devices. For x86 based devices Netwide assembler or Yarn assembler can be used. For devices based on RISC based devices there are GNU assembler [6], AVR assembler. For RISC-V based devices can be used RISC-V assembler. </w:t>
       </w:r>
     </w:p>
     <w:p>
@@ -2224,21 +2202,17 @@
     <w:p>
       <w:pPr>
         <w:pStyle w:val="Heading2"/>
-        <w:jc w:val="both"/>
-        <w:rPr>
-          <w:b w:val="false"/>
-          <w:b w:val="false"/>
-          <w:bCs w:val="false"/>
-          <w:sz w:val="20"/>
-          <w:szCs w:val="20"/>
-        </w:rPr>
-      </w:pPr>
-      <w:r>
-        <w:rPr>
-          <w:b w:val="false"/>
-          <w:bCs w:val="false"/>
-          <w:sz w:val="20"/>
-          <w:szCs w:val="20"/>
+        <w:jc w:val="center"/>
+        <w:rPr>
+          <w:b/>
+          <w:b/>
+          <w:bCs/>
+        </w:rPr>
+      </w:pPr>
+      <w:r>
+        <w:rPr>
+          <w:b/>
+          <w:bCs/>
         </w:rPr>
       </w:r>
     </w:p>
@@ -2253,7 +2227,526 @@
           <w:b/>
           <w:bCs/>
         </w:rPr>
-        <w:t xml:space="preserve">                         </w:t>
+        <w:t>REAL-TIME OPERATING SYSTEMS FOR  INTERNET OF THINGS</w:t>
+      </w:r>
+    </w:p>
+    <w:p>
+      <w:pPr>
+        <w:pStyle w:val="ListParagraph"/>
+        <w:jc w:val="center"/>
+        <w:rPr>
+          <w:b/>
+          <w:b/>
+          <w:bCs/>
+          <w:sz w:val="20"/>
+          <w:szCs w:val="20"/>
+        </w:rPr>
+      </w:pPr>
+      <w:r>
+        <w:rPr>
+          <w:b/>
+          <w:bCs/>
+          <w:sz w:val="20"/>
+          <w:szCs w:val="20"/>
+        </w:rPr>
+        <w:t>ARM MBED ANALYSIS</w:t>
+      </w:r>
+    </w:p>
+    <w:p>
+      <w:pPr>
+        <w:pStyle w:val="Heading2"/>
+        <w:jc w:val="left"/>
+        <w:rPr>
+          <w:b w:val="false"/>
+          <w:b w:val="false"/>
+          <w:bCs w:val="false"/>
+          <w:sz w:val="20"/>
+          <w:szCs w:val="20"/>
+        </w:rPr>
+      </w:pPr>
+      <w:r>
+        <w:rPr>
+          <w:b w:val="false"/>
+          <w:bCs w:val="false"/>
+          <w:sz w:val="20"/>
+          <w:szCs w:val="20"/>
+        </w:rPr>
+        <w:t>MBED is open-source real-time operating system for internet of things-based devices. The operating system is written in C. It has application programming interface with many predefined  functions. Because the usage of C the OS is secure.</w:t>
+      </w:r>
+    </w:p>
+    <w:p>
+      <w:pPr>
+        <w:pStyle w:val="ListParagraph"/>
+        <w:jc w:val="center"/>
+        <w:rPr>
+          <w:b/>
+          <w:b/>
+          <w:bCs/>
+          <w:sz w:val="20"/>
+          <w:szCs w:val="20"/>
+        </w:rPr>
+      </w:pPr>
+      <w:r>
+        <w:rPr>
+          <w:b/>
+          <w:bCs/>
+        </w:rPr>
+        <w:t>NETTIX OS ANALYSIS</w:t>
+      </w:r>
+    </w:p>
+    <w:p>
+      <w:pPr>
+        <w:pStyle w:val="Heading2"/>
+        <w:jc w:val="left"/>
+        <w:rPr>
+          <w:b w:val="false"/>
+          <w:b w:val="false"/>
+          <w:bCs w:val="false"/>
+          <w:sz w:val="20"/>
+          <w:szCs w:val="20"/>
+        </w:rPr>
+      </w:pPr>
+      <w:r>
+        <w:rPr>
+          <w:b w:val="false"/>
+          <w:bCs w:val="false"/>
+          <w:sz w:val="20"/>
+          <w:szCs w:val="20"/>
+        </w:rPr>
+        <w:t xml:space="preserve">NETTIX  is   BSD-based modular real-time operating system. </w:t>
+      </w:r>
+    </w:p>
+    <w:p>
+      <w:pPr>
+        <w:pStyle w:val="ListParagraph"/>
+        <w:jc w:val="center"/>
+        <w:rPr>
+          <w:b/>
+          <w:b/>
+          <w:bCs/>
+          <w:sz w:val="20"/>
+          <w:szCs w:val="20"/>
+        </w:rPr>
+      </w:pPr>
+      <w:r>
+        <w:rPr>
+          <w:b/>
+          <w:bCs/>
+        </w:rPr>
+        <w:t>QNX ANALYSIS</w:t>
+      </w:r>
+    </w:p>
+    <w:p>
+      <w:pPr>
+        <w:pStyle w:val="Heading2"/>
+        <w:jc w:val="center"/>
+        <w:rPr>
+          <w:b/>
+          <w:b/>
+          <w:bCs/>
+        </w:rPr>
+      </w:pPr>
+      <w:r>
+        <w:rPr>
+          <w:b/>
+          <w:bCs/>
+        </w:rPr>
+      </w:r>
+    </w:p>
+    <w:p>
+      <w:pPr>
+        <w:pStyle w:val="Heading2"/>
+        <w:jc w:val="center"/>
+        <w:rPr>
+          <w:b/>
+          <w:b/>
+          <w:bCs/>
+        </w:rPr>
+      </w:pPr>
+      <w:r>
+        <w:rPr>
+          <w:b/>
+          <w:bCs/>
+        </w:rPr>
+      </w:r>
+    </w:p>
+    <w:p>
+      <w:pPr>
+        <w:pStyle w:val="Heading2"/>
+        <w:jc w:val="center"/>
+        <w:rPr>
+          <w:b/>
+          <w:b/>
+          <w:bCs/>
+        </w:rPr>
+      </w:pPr>
+      <w:r>
+        <w:rPr>
+          <w:b/>
+          <w:bCs/>
+        </w:rPr>
+      </w:r>
+    </w:p>
+    <w:p>
+      <w:pPr>
+        <w:pStyle w:val="Heading2"/>
+        <w:jc w:val="center"/>
+        <w:rPr/>
+      </w:pPr>
+      <w:r>
+        <w:rPr>
+          <w:b/>
+          <w:bCs/>
+        </w:rPr>
+        <w:t xml:space="preserve">HIGH LEVEL LANGUAGES FOR PROGRAMMING OF REAL-TIME OPERATING SYSTEMS                  </w:t>
+      </w:r>
+    </w:p>
+    <w:p>
+      <w:pPr>
+        <w:pStyle w:val="Heading2"/>
+        <w:jc w:val="center"/>
+        <w:rPr/>
+      </w:pPr>
+      <w:r>
+        <w:rPr>
+          <w:b/>
+          <w:bCs/>
+        </w:rPr>
+        <w:t>C , C++ Rust</w:t>
+      </w:r>
+    </w:p>
+    <w:p>
+      <w:pPr>
+        <w:pStyle w:val="Heading2"/>
+        <w:jc w:val="center"/>
+        <w:rPr>
+          <w:b/>
+          <w:b/>
+          <w:bCs/>
+        </w:rPr>
+      </w:pPr>
+      <w:r>
+        <w:rPr>
+          <w:b/>
+          <w:bCs/>
+        </w:rPr>
+      </w:r>
+    </w:p>
+    <w:p>
+      <w:pPr>
+        <w:pStyle w:val="Heading2"/>
+        <w:jc w:val="center"/>
+        <w:rPr>
+          <w:b/>
+          <w:b/>
+          <w:bCs/>
+        </w:rPr>
+      </w:pPr>
+      <w:r>
+        <w:rPr>
+          <w:b/>
+          <w:bCs/>
+        </w:rPr>
+      </w:r>
+    </w:p>
+    <w:p>
+      <w:pPr>
+        <w:pStyle w:val="Heading2"/>
+        <w:jc w:val="center"/>
+        <w:rPr>
+          <w:b/>
+          <w:b/>
+          <w:bCs/>
+        </w:rPr>
+      </w:pPr>
+      <w:r>
+        <w:rPr>
+          <w:b/>
+          <w:bCs/>
+        </w:rPr>
+      </w:r>
+    </w:p>
+    <w:p>
+      <w:pPr>
+        <w:pStyle w:val="Heading2"/>
+        <w:jc w:val="center"/>
+        <w:rPr>
+          <w:b/>
+          <w:b/>
+          <w:bCs/>
+        </w:rPr>
+      </w:pPr>
+      <w:r>
+        <w:rPr>
+          <w:b/>
+          <w:bCs/>
+        </w:rPr>
+      </w:r>
+    </w:p>
+    <w:p>
+      <w:pPr>
+        <w:pStyle w:val="Heading2"/>
+        <w:jc w:val="center"/>
+        <w:rPr/>
+      </w:pPr>
+      <w:r>
+        <w:rPr>
+          <w:b/>
+          <w:bCs/>
+        </w:rPr>
+        <w:t xml:space="preserve">      </w:t>
+      </w:r>
+    </w:p>
+    <w:p>
+      <w:pPr>
+        <w:pStyle w:val="Heading2"/>
+        <w:jc w:val="center"/>
+        <w:rPr>
+          <w:b/>
+          <w:b/>
+          <w:bCs/>
+        </w:rPr>
+      </w:pPr>
+      <w:r>
+        <w:rPr>
+          <w:b/>
+          <w:bCs/>
+        </w:rPr>
+      </w:r>
+    </w:p>
+    <w:p>
+      <w:pPr>
+        <w:pStyle w:val="Heading2"/>
+        <w:jc w:val="center"/>
+        <w:rPr>
+          <w:b/>
+          <w:b/>
+          <w:bCs/>
+        </w:rPr>
+      </w:pPr>
+      <w:r>
+        <w:rPr>
+          <w:b/>
+          <w:bCs/>
+        </w:rPr>
+      </w:r>
+    </w:p>
+    <w:p>
+      <w:pPr>
+        <w:pStyle w:val="Heading2"/>
+        <w:jc w:val="center"/>
+        <w:rPr>
+          <w:b/>
+          <w:b/>
+          <w:bCs/>
+        </w:rPr>
+      </w:pPr>
+      <w:r>
+        <w:rPr>
+          <w:b/>
+          <w:bCs/>
+        </w:rPr>
+      </w:r>
+    </w:p>
+    <w:p>
+      <w:pPr>
+        <w:pStyle w:val="Heading2"/>
+        <w:jc w:val="center"/>
+        <w:rPr>
+          <w:b/>
+          <w:b/>
+          <w:bCs/>
+        </w:rPr>
+      </w:pPr>
+      <w:r>
+        <w:rPr>
+          <w:b/>
+          <w:bCs/>
+        </w:rPr>
+      </w:r>
+    </w:p>
+    <w:p>
+      <w:pPr>
+        <w:pStyle w:val="Heading2"/>
+        <w:jc w:val="center"/>
+        <w:rPr>
+          <w:b/>
+          <w:b/>
+          <w:bCs/>
+        </w:rPr>
+      </w:pPr>
+      <w:r>
+        <w:rPr>
+          <w:b/>
+          <w:bCs/>
+        </w:rPr>
+      </w:r>
+    </w:p>
+    <w:p>
+      <w:pPr>
+        <w:pStyle w:val="Heading2"/>
+        <w:jc w:val="center"/>
+        <w:rPr>
+          <w:b/>
+          <w:b/>
+          <w:bCs/>
+        </w:rPr>
+      </w:pPr>
+      <w:r>
+        <w:rPr>
+          <w:b/>
+          <w:bCs/>
+        </w:rPr>
+      </w:r>
+    </w:p>
+    <w:p>
+      <w:pPr>
+        <w:pStyle w:val="Heading2"/>
+        <w:jc w:val="center"/>
+        <w:rPr>
+          <w:b/>
+          <w:b/>
+          <w:bCs/>
+        </w:rPr>
+      </w:pPr>
+      <w:r>
+        <w:rPr>
+          <w:b/>
+          <w:bCs/>
+        </w:rPr>
+      </w:r>
+    </w:p>
+    <w:p>
+      <w:pPr>
+        <w:pStyle w:val="Heading2"/>
+        <w:jc w:val="center"/>
+        <w:rPr>
+          <w:b/>
+          <w:b/>
+          <w:bCs/>
+        </w:rPr>
+      </w:pPr>
+      <w:r>
+        <w:rPr>
+          <w:b/>
+          <w:bCs/>
+        </w:rPr>
+      </w:r>
+    </w:p>
+    <w:p>
+      <w:pPr>
+        <w:pStyle w:val="Heading2"/>
+        <w:jc w:val="center"/>
+        <w:rPr>
+          <w:b/>
+          <w:b/>
+          <w:bCs/>
+        </w:rPr>
+      </w:pPr>
+      <w:r>
+        <w:rPr>
+          <w:b/>
+          <w:bCs/>
+        </w:rPr>
+      </w:r>
+    </w:p>
+    <w:p>
+      <w:pPr>
+        <w:pStyle w:val="Heading2"/>
+        <w:jc w:val="center"/>
+        <w:rPr>
+          <w:b/>
+          <w:b/>
+          <w:bCs/>
+        </w:rPr>
+      </w:pPr>
+      <w:r>
+        <w:rPr>
+          <w:b/>
+          <w:bCs/>
+        </w:rPr>
+      </w:r>
+    </w:p>
+    <w:p>
+      <w:pPr>
+        <w:pStyle w:val="Heading2"/>
+        <w:jc w:val="center"/>
+        <w:rPr>
+          <w:b/>
+          <w:b/>
+          <w:bCs/>
+        </w:rPr>
+      </w:pPr>
+      <w:r>
+        <w:rPr>
+          <w:b/>
+          <w:bCs/>
+        </w:rPr>
+      </w:r>
+    </w:p>
+    <w:p>
+      <w:pPr>
+        <w:pStyle w:val="Heading2"/>
+        <w:jc w:val="center"/>
+        <w:rPr>
+          <w:b/>
+          <w:b/>
+          <w:bCs/>
+        </w:rPr>
+      </w:pPr>
+      <w:r>
+        <w:rPr>
+          <w:b/>
+          <w:bCs/>
+        </w:rPr>
+      </w:r>
+    </w:p>
+    <w:p>
+      <w:pPr>
+        <w:pStyle w:val="Heading2"/>
+        <w:jc w:val="center"/>
+        <w:rPr>
+          <w:b/>
+          <w:b/>
+          <w:bCs/>
+        </w:rPr>
+      </w:pPr>
+      <w:r>
+        <w:rPr>
+          <w:b/>
+          <w:bCs/>
+        </w:rPr>
+      </w:r>
+    </w:p>
+    <w:p>
+      <w:pPr>
+        <w:pStyle w:val="Heading2"/>
+        <w:jc w:val="center"/>
+        <w:rPr>
+          <w:b/>
+          <w:b/>
+          <w:bCs/>
+        </w:rPr>
+      </w:pPr>
+      <w:r>
+        <w:rPr>
+          <w:b/>
+          <w:bCs/>
+        </w:rPr>
+      </w:r>
+    </w:p>
+    <w:p>
+      <w:pPr>
+        <w:pStyle w:val="Heading2"/>
+        <w:jc w:val="center"/>
+        <w:rPr/>
+      </w:pPr>
+      <w:r>
+        <w:rPr>
+          <w:b/>
+          <w:bCs/>
+        </w:rPr>
+        <w:t xml:space="preserve"> </w:t>
       </w:r>
       <w:r>
         <w:rPr/>

</xml_diff>